<commit_message>
Added Figures ppty for 4 users
</commit_message>
<xml_diff>
--- a/AIS_2020/AIS_2020.docx
+++ b/AIS_2020/AIS_2020.docx
@@ -619,9 +619,12 @@
         <w:ind w:firstLine="288"/>
         <w:jc w:val="both"/>
       </w:pPr>
-      <w:proofErr w:type="spellStart"/>
-      <w:r>
-        <w:t>For</w:t>
+      <w:r>
+        <w:t xml:space="preserve">For the creation of the face repository the software called </w:t>
+      </w:r>
+      <w:proofErr w:type="spellStart"/>
+      <w:r>
+        <w:t>FaceGen</w:t>
       </w:r>
       <w:proofErr w:type="spellEnd"/>
       <w:r>
@@ -629,81 +632,12 @@
       </w:r>
       <w:proofErr w:type="spellStart"/>
       <w:r>
-        <w:t>the</w:t>
-      </w:r>
-      <w:proofErr w:type="spellEnd"/>
-      <w:r>
-        <w:t xml:space="preserve"> </w:t>
-      </w:r>
-      <w:proofErr w:type="spellStart"/>
-      <w:r>
-        <w:t>creation</w:t>
-      </w:r>
-      <w:proofErr w:type="spellEnd"/>
-      <w:r>
-        <w:t xml:space="preserve"> of </w:t>
-      </w:r>
-      <w:proofErr w:type="spellStart"/>
-      <w:r>
-        <w:t>the</w:t>
-      </w:r>
-      <w:proofErr w:type="spellEnd"/>
-      <w:r>
-        <w:t xml:space="preserve"> </w:t>
-      </w:r>
-      <w:proofErr w:type="spellStart"/>
-      <w:r>
-        <w:t>face</w:t>
-      </w:r>
-      <w:proofErr w:type="spellEnd"/>
-      <w:r>
-        <w:t xml:space="preserve"> repository the software </w:t>
-      </w:r>
-      <w:proofErr w:type="spellStart"/>
-      <w:r>
-        <w:t>called</w:t>
-      </w:r>
-      <w:proofErr w:type="spellEnd"/>
-      <w:r>
-        <w:t xml:space="preserve"> </w:t>
-      </w:r>
-      <w:proofErr w:type="spellStart"/>
-      <w:r>
-        <w:t>FaceGen</w:t>
-      </w:r>
-      <w:proofErr w:type="spellEnd"/>
-      <w:r>
-        <w:t xml:space="preserve"> </w:t>
-      </w:r>
-      <w:proofErr w:type="spellStart"/>
-      <w:r>
         <w:t>Modeller</w:t>
       </w:r>
       <w:proofErr w:type="spellEnd"/>
       <w:r>
-        <w:t xml:space="preserve"> (</w:t>
-      </w:r>
-      <w:proofErr w:type="spellStart"/>
-      <w:r>
-        <w:t>demo</w:t>
-      </w:r>
-      <w:proofErr w:type="spellEnd"/>
-      <w:r>
-        <w:t xml:space="preserve"> version) has </w:t>
-      </w:r>
-      <w:proofErr w:type="spellStart"/>
-      <w:r>
-        <w:t>been</w:t>
-      </w:r>
-      <w:proofErr w:type="spellEnd"/>
-      <w:r>
-        <w:t xml:space="preserve"> </w:t>
-      </w:r>
-      <w:proofErr w:type="spellStart"/>
-      <w:r>
-        <w:t>chosen</w:t>
-      </w:r>
-      <w:proofErr w:type="spellEnd"/>
+        <w:t xml:space="preserve"> (demo version) has been chosen</w:t>
+      </w:r>
       <w:r>
         <w:rPr>
           <w:lang w:val="hu-HU"/>
@@ -746,13 +680,55 @@
         <w:t>Measuring accuracy</w:t>
       </w:r>
     </w:p>
+    <w:p/>
     <w:p>
       <w:pPr>
-        <w:pStyle w:val="Szvegtrzs"/>
-        <w:rPr>
-          <w:lang w:val="hu-HU"/>
-        </w:rPr>
-      </w:pPr>
+        <w:pStyle w:val="Cmsor2"/>
+      </w:pPr>
+      <w:r>
+        <w:t>Evaluating the gathered data</w:t>
+      </w:r>
+    </w:p>
+    <w:p>
+      <w:pPr>
+        <w:jc w:val="left"/>
+      </w:pPr>
+      <w:r>
+        <w:t xml:space="preserve">More than 30 thousand results were gathered during the test, these contained the data set user's data and evaluating user's data such as username applied emotion, the emotions </w:t>
+      </w:r>
+      <w:r>
+        <w:t>intensity,</w:t>
+      </w:r>
+      <w:r>
+        <w:t xml:space="preserve"> and the Euclidean distance within the 2 users. This </w:t>
+      </w:r>
+      <w:r>
+        <w:t xml:space="preserve">type of distance was used in the </w:t>
+      </w:r>
+      <w:proofErr w:type="spellStart"/>
+      <w:r>
+        <w:t>FaceNet</w:t>
+      </w:r>
+      <w:proofErr w:type="spellEnd"/>
+      <w:r>
+        <w:t xml:space="preserve"> paper [Ref here] to represent how closely two face represents the same person. The researchers in that paper used 1.1 as a segmentation threshold. Distances below 1.1 between two faces were considered to belong to the same user.</w:t>
+      </w:r>
+    </w:p>
+    <w:p>
+      <w:pPr>
+        <w:jc w:val="left"/>
+      </w:pPr>
+      <w:r>
+        <w:t xml:space="preserve">This project used Python 3 with Seaborn, </w:t>
+      </w:r>
+      <w:proofErr w:type="spellStart"/>
+      <w:r>
+        <w:t>Numpy</w:t>
+      </w:r>
+      <w:proofErr w:type="spellEnd"/>
+      <w:r>
+        <w:t xml:space="preserve"> and Pandas for data evaluation.</w:t>
+      </w:r>
     </w:p>
     <w:p>
       <w:pPr>
@@ -2187,6 +2163,7 @@
         <w:rPr>
           <w:noProof/>
         </w:rPr>
+        <w:lastRenderedPageBreak/>
         <mc:AlternateContent>
           <mc:Choice Requires="wps">
             <w:drawing>
@@ -3056,11 +3033,6 @@
       <w:r>
         <w:br w:type="page"/>
       </w:r>
-    </w:p>
-    <w:p>
-      <w:pPr>
-        <w:jc w:val="left"/>
-      </w:pPr>
     </w:p>
     <w:sectPr>
       <w:type w:val="continuous"/>

</xml_diff>